<commit_message>
Update of accessing readings files
</commit_message>
<xml_diff>
--- a/Handouts/Guide for accessing readings.docx
+++ b/Handouts/Guide for accessing readings.docx
@@ -22,10 +22,19 @@
         <w:t xml:space="preserve">One method to access the articles is to cut and past the links from </w:t>
       </w:r>
       <w:r>
+        <w:rPr>
+          <w:i/>
+        </w:rPr>
         <w:t xml:space="preserve">Section </w:t>
       </w:r>
       <w:r>
-        <w:t>1.4 References from the Syllabus.</w:t>
+        <w:rPr>
+          <w:i/>
+        </w:rPr>
+        <w:t>1.4 References</w:t>
+      </w:r>
+      <w:r>
+        <w:t xml:space="preserve"> from the Syllabus.</w:t>
       </w:r>
     </w:p>
     <w:p>
@@ -101,7 +110,13 @@
         </w:r>
       </w:hyperlink>
       <w:r>
-        <w:t xml:space="preserve"> (or search ‘Trends in Ecology and Evolution’.</w:t>
+        <w:t xml:space="preserve"> (or search ‘Trends in Ecology and Evolution’</w:t>
+      </w:r>
+      <w:r>
+        <w:t>)</w:t>
+      </w:r>
+      <w:r>
+        <w:t>.</w:t>
       </w:r>
     </w:p>
     <w:p>
@@ -431,7 +446,34 @@
         </w:numPr>
       </w:pPr>
       <w:r>
-        <w:t>Click on “view full text”, but not the one corresponding to the User guide. As shown above the User guide is the first option I have under the view it menu.</w:t>
+        <w:t xml:space="preserve">Click on </w:t>
+      </w:r>
+      <w:r>
+        <w:rPr>
+          <w:b/>
+        </w:rPr>
+        <w:t xml:space="preserve">“view full text”, </w:t>
+      </w:r>
+      <w:r>
+        <w:t xml:space="preserve">but </w:t>
+      </w:r>
+      <w:r>
+        <w:rPr>
+          <w:b/>
+        </w:rPr>
+        <w:t>not</w:t>
+      </w:r>
+      <w:r>
+        <w:t xml:space="preserve"> the one corresponding to the </w:t>
+      </w:r>
+      <w:r>
+        <w:rPr>
+          <w:b/>
+        </w:rPr>
+        <w:t>User guide</w:t>
+      </w:r>
+      <w:r>
+        <w:t>. As shown above the User guide is the first option I have under the view it menu.</w:t>
       </w:r>
     </w:p>
     <w:p>
@@ -638,23 +680,381 @@
           <w:b/>
         </w:rPr>
       </w:pPr>
+      <w:r>
+        <w:rPr>
+          <w:b/>
+        </w:rPr>
+        <w:t xml:space="preserve">4. Using the library catalogue for </w:t>
+      </w:r>
+      <w:proofErr w:type="spellStart"/>
+      <w:r>
+        <w:rPr>
+          <w:b/>
+        </w:rPr>
+        <w:t>ebooks</w:t>
+      </w:r>
+      <w:proofErr w:type="spellEnd"/>
+    </w:p>
+    <w:p>
+      <w:pPr>
+        <w:pStyle w:val="ListParagraph"/>
+        <w:numPr>
+          <w:ilvl w:val="0"/>
+          <w:numId w:val="6"/>
+        </w:numPr>
+        <w:rPr>
+          <w:rStyle w:val="Hyperlink"/>
+          <w:color w:val="auto"/>
+          <w:u w:val="none"/>
+        </w:rPr>
+      </w:pPr>
+      <w:r>
+        <w:t xml:space="preserve">Go to </w:t>
+      </w:r>
+      <w:hyperlink r:id="rId15" w:history="1">
+        <w:r>
+          <w:rPr>
+            <w:rStyle w:val="Hyperlink"/>
+          </w:rPr>
+          <w:t>https://www.library.mu</w:t>
+        </w:r>
+        <w:r>
+          <w:rPr>
+            <w:rStyle w:val="Hyperlink"/>
+          </w:rPr>
+          <w:t>n</w:t>
+        </w:r>
+        <w:r>
+          <w:rPr>
+            <w:rStyle w:val="Hyperlink"/>
+          </w:rPr>
+          <w:t>.ca/</w:t>
+        </w:r>
+      </w:hyperlink>
+    </w:p>
+    <w:p>
+      <w:pPr>
+        <w:pStyle w:val="ListParagraph"/>
+        <w:numPr>
+          <w:ilvl w:val="0"/>
+          <w:numId w:val="6"/>
+        </w:numPr>
+        <w:rPr>
+          <w:b/>
+        </w:rPr>
+      </w:pPr>
+      <w:r>
+        <w:t xml:space="preserve">Choose </w:t>
+      </w:r>
+      <w:r>
+        <w:rPr>
+          <w:b/>
+        </w:rPr>
+        <w:t>Advanced Search</w:t>
+      </w:r>
+      <w:r>
+        <w:t xml:space="preserve"> under the search bar.</w:t>
+      </w:r>
+    </w:p>
+    <w:p>
+      <w:pPr>
+        <w:pStyle w:val="ListParagraph"/>
+        <w:numPr>
+          <w:ilvl w:val="0"/>
+          <w:numId w:val="6"/>
+        </w:numPr>
+        <w:rPr>
+          <w:b/>
+        </w:rPr>
+      </w:pPr>
+      <w:r>
+        <w:t>The library has many resources so you’ll need to be quite specific to quickly find what you are looking for.</w:t>
+      </w:r>
+      <w:r>
+        <w:rPr>
+          <w:b/>
+          <w:noProof/>
+        </w:rPr>
+        <w:t xml:space="preserve"> </w:t>
+      </w:r>
+      <w:r>
+        <w:rPr>
+          <w:b/>
+          <w:noProof/>
+        </w:rPr>
+        <w:drawing>
+          <wp:inline distT="0" distB="0" distL="0" distR="0" wp14:anchorId="2C0127E5" wp14:editId="4E657DF7">
+            <wp:extent cx="6332220" cy="3829685"/>
+            <wp:effectExtent l="0" t="0" r="0" b="5715"/>
+            <wp:docPr id="8" name="Picture 8"/>
+            <wp:cNvGraphicFramePr>
+              <a:graphicFrameLocks xmlns:a="http://schemas.openxmlformats.org/drawingml/2006/main" noChangeAspect="1"/>
+            </wp:cNvGraphicFramePr>
+            <a:graphic xmlns:a="http://schemas.openxmlformats.org/drawingml/2006/main">
+              <a:graphicData uri="http://schemas.openxmlformats.org/drawingml/2006/picture">
+                <pic:pic xmlns:pic="http://schemas.openxmlformats.org/drawingml/2006/picture">
+                  <pic:nvPicPr>
+                    <pic:cNvPr id="0" name="Screen Shot 2019-09-11 at 11.33.50 AM.png"/>
+                    <pic:cNvPicPr/>
+                  </pic:nvPicPr>
+                  <pic:blipFill>
+                    <a:blip r:embed="rId16">
+                      <a:extLst>
+                        <a:ext uri="{28A0092B-C50C-407E-A947-70E740481C1C}">
+                          <a14:useLocalDpi xmlns:a14="http://schemas.microsoft.com/office/drawing/2010/main" val="0"/>
+                        </a:ext>
+                      </a:extLst>
+                    </a:blip>
+                    <a:stretch>
+                      <a:fillRect/>
+                    </a:stretch>
+                  </pic:blipFill>
+                  <pic:spPr>
+                    <a:xfrm>
+                      <a:off x="0" y="0"/>
+                      <a:ext cx="6332220" cy="3829685"/>
+                    </a:xfrm>
+                    <a:prstGeom prst="rect">
+                      <a:avLst/>
+                    </a:prstGeom>
+                  </pic:spPr>
+                </pic:pic>
+              </a:graphicData>
+            </a:graphic>
+          </wp:inline>
+        </w:drawing>
+      </w:r>
+    </w:p>
+    <w:p>
+      <w:pPr>
+        <w:pStyle w:val="ListParagraph"/>
+        <w:numPr>
+          <w:ilvl w:val="0"/>
+          <w:numId w:val="6"/>
+        </w:numPr>
+        <w:rPr>
+          <w:b/>
+        </w:rPr>
+      </w:pPr>
+      <w:r>
+        <w:t xml:space="preserve">Since all course resources are available electronically, the library does have an electronic copy of this book, but this isn’t immediately apparent until you click </w:t>
+      </w:r>
+      <w:r>
+        <w:rPr>
+          <w:b/>
+        </w:rPr>
+        <w:t>“See all versions”.</w:t>
+      </w:r>
+    </w:p>
+    <w:p>
+      <w:pPr>
+        <w:rPr>
+          <w:b/>
+        </w:rPr>
+      </w:pPr>
+      <w:r>
+        <w:rPr>
+          <w:b/>
+          <w:noProof/>
+        </w:rPr>
+        <w:drawing>
+          <wp:inline distT="0" distB="0" distL="0" distR="0" wp14:anchorId="584B54FD" wp14:editId="38447D53">
+            <wp:extent cx="6332220" cy="2179955"/>
+            <wp:effectExtent l="0" t="0" r="0" b="4445"/>
+            <wp:docPr id="9" name="Picture 9"/>
+            <wp:cNvGraphicFramePr>
+              <a:graphicFrameLocks xmlns:a="http://schemas.openxmlformats.org/drawingml/2006/main" noChangeAspect="1"/>
+            </wp:cNvGraphicFramePr>
+            <a:graphic xmlns:a="http://schemas.openxmlformats.org/drawingml/2006/main">
+              <a:graphicData uri="http://schemas.openxmlformats.org/drawingml/2006/picture">
+                <pic:pic xmlns:pic="http://schemas.openxmlformats.org/drawingml/2006/picture">
+                  <pic:nvPicPr>
+                    <pic:cNvPr id="0" name="Screen Shot 2019-09-11 at 11.37.57 AM.png"/>
+                    <pic:cNvPicPr/>
+                  </pic:nvPicPr>
+                  <pic:blipFill>
+                    <a:blip r:embed="rId17">
+                      <a:extLst>
+                        <a:ext uri="{28A0092B-C50C-407E-A947-70E740481C1C}">
+                          <a14:useLocalDpi xmlns:a14="http://schemas.microsoft.com/office/drawing/2010/main" val="0"/>
+                        </a:ext>
+                      </a:extLst>
+                    </a:blip>
+                    <a:stretch>
+                      <a:fillRect/>
+                    </a:stretch>
+                  </pic:blipFill>
+                  <pic:spPr>
+                    <a:xfrm>
+                      <a:off x="0" y="0"/>
+                      <a:ext cx="6332220" cy="2179955"/>
+                    </a:xfrm>
+                    <a:prstGeom prst="rect">
+                      <a:avLst/>
+                    </a:prstGeom>
+                  </pic:spPr>
+                </pic:pic>
+              </a:graphicData>
+            </a:graphic>
+          </wp:inline>
+        </w:drawing>
+      </w:r>
+    </w:p>
+    <w:p>
+      <w:pPr>
+        <w:pStyle w:val="ListParagraph"/>
+        <w:numPr>
+          <w:ilvl w:val="0"/>
+          <w:numId w:val="6"/>
+        </w:numPr>
+        <w:rPr>
+          <w:b/>
+        </w:rPr>
+      </w:pPr>
+      <w:r>
+        <w:t>Below I selected “Academic Complete EBC (Subscription)”, but I suspect that “University Press (Subscription)” works fine too.</w:t>
+      </w:r>
+    </w:p>
+    <w:p>
+      <w:pPr>
+        <w:pStyle w:val="ListParagraph"/>
+        <w:rPr>
+          <w:b/>
+        </w:rPr>
+      </w:pPr>
+      <w:r>
+        <w:rPr>
+          <w:b/>
+          <w:noProof/>
+        </w:rPr>
+        <w:drawing>
+          <wp:inline distT="0" distB="0" distL="0" distR="0" wp14:anchorId="69ED576A" wp14:editId="67F342AF">
+            <wp:extent cx="6332220" cy="2106295"/>
+            <wp:effectExtent l="0" t="0" r="0" b="1905"/>
+            <wp:docPr id="10" name="Picture 10"/>
+            <wp:cNvGraphicFramePr>
+              <a:graphicFrameLocks xmlns:a="http://schemas.openxmlformats.org/drawingml/2006/main" noChangeAspect="1"/>
+            </wp:cNvGraphicFramePr>
+            <a:graphic xmlns:a="http://schemas.openxmlformats.org/drawingml/2006/main">
+              <a:graphicData uri="http://schemas.openxmlformats.org/drawingml/2006/picture">
+                <pic:pic xmlns:pic="http://schemas.openxmlformats.org/drawingml/2006/picture">
+                  <pic:nvPicPr>
+                    <pic:cNvPr id="0" name="Screen Shot 2019-09-11 at 11.40.00 AM.png"/>
+                    <pic:cNvPicPr/>
+                  </pic:nvPicPr>
+                  <pic:blipFill>
+                    <a:blip r:embed="rId18">
+                      <a:extLst>
+                        <a:ext uri="{28A0092B-C50C-407E-A947-70E740481C1C}">
+                          <a14:useLocalDpi xmlns:a14="http://schemas.microsoft.com/office/drawing/2010/main" val="0"/>
+                        </a:ext>
+                      </a:extLst>
+                    </a:blip>
+                    <a:stretch>
+                      <a:fillRect/>
+                    </a:stretch>
+                  </pic:blipFill>
+                  <pic:spPr>
+                    <a:xfrm>
+                      <a:off x="0" y="0"/>
+                      <a:ext cx="6332220" cy="2106295"/>
+                    </a:xfrm>
+                    <a:prstGeom prst="rect">
+                      <a:avLst/>
+                    </a:prstGeom>
+                  </pic:spPr>
+                </pic:pic>
+              </a:graphicData>
+            </a:graphic>
+          </wp:inline>
+        </w:drawing>
+      </w:r>
+    </w:p>
+    <w:p>
+      <w:pPr>
+        <w:pStyle w:val="ListParagraph"/>
+        <w:numPr>
+          <w:ilvl w:val="0"/>
+          <w:numId w:val="6"/>
+        </w:numPr>
+        <w:rPr>
+          <w:b/>
+        </w:rPr>
+      </w:pPr>
+      <w:r>
+        <w:t>Now, I have accessed the book and I can navigate to the section that is the required reading for any given class.</w:t>
+      </w:r>
+    </w:p>
+    <w:p>
+      <w:pPr>
+        <w:rPr>
+          <w:b/>
+        </w:rPr>
+      </w:pPr>
       <w:bookmarkStart w:id="0" w:name="_GoBack"/>
-      <w:r>
-        <w:rPr>
-          <w:b/>
-        </w:rPr>
-        <w:t xml:space="preserve">4. Using the library catalogue for </w:t>
-      </w:r>
-      <w:proofErr w:type="spellStart"/>
-      <w:r>
-        <w:rPr>
-          <w:b/>
-        </w:rPr>
-        <w:t>ebooks</w:t>
-      </w:r>
-      <w:proofErr w:type="spellEnd"/>
-    </w:p>
-    <w:bookmarkEnd w:id="0"/>
+      <w:bookmarkEnd w:id="0"/>
+    </w:p>
+    <w:p>
+      <w:pPr>
+        <w:rPr>
+          <w:b/>
+        </w:rPr>
+      </w:pPr>
+      <w:r>
+        <w:rPr>
+          <w:b/>
+          <w:noProof/>
+        </w:rPr>
+        <w:drawing>
+          <wp:inline distT="0" distB="0" distL="0" distR="0" wp14:anchorId="687CAB92" wp14:editId="647C27DE">
+            <wp:extent cx="5025013" cy="2318500"/>
+            <wp:effectExtent l="0" t="0" r="4445" b="0"/>
+            <wp:docPr id="11" name="Picture 11"/>
+            <wp:cNvGraphicFramePr>
+              <a:graphicFrameLocks xmlns:a="http://schemas.openxmlformats.org/drawingml/2006/main" noChangeAspect="1"/>
+            </wp:cNvGraphicFramePr>
+            <a:graphic xmlns:a="http://schemas.openxmlformats.org/drawingml/2006/main">
+              <a:graphicData uri="http://schemas.openxmlformats.org/drawingml/2006/picture">
+                <pic:pic xmlns:pic="http://schemas.openxmlformats.org/drawingml/2006/picture">
+                  <pic:nvPicPr>
+                    <pic:cNvPr id="0" name="Screen Shot 2019-09-11 at 11.42.15 AM.png"/>
+                    <pic:cNvPicPr/>
+                  </pic:nvPicPr>
+                  <pic:blipFill>
+                    <a:blip r:embed="rId19">
+                      <a:extLst>
+                        <a:ext uri="{28A0092B-C50C-407E-A947-70E740481C1C}">
+                          <a14:useLocalDpi xmlns:a14="http://schemas.microsoft.com/office/drawing/2010/main" val="0"/>
+                        </a:ext>
+                      </a:extLst>
+                    </a:blip>
+                    <a:stretch>
+                      <a:fillRect/>
+                    </a:stretch>
+                  </pic:blipFill>
+                  <pic:spPr>
+                    <a:xfrm>
+                      <a:off x="0" y="0"/>
+                      <a:ext cx="5025013" cy="2318500"/>
+                    </a:xfrm>
+                    <a:prstGeom prst="rect">
+                      <a:avLst/>
+                    </a:prstGeom>
+                  </pic:spPr>
+                </pic:pic>
+              </a:graphicData>
+            </a:graphic>
+          </wp:inline>
+        </w:drawing>
+      </w:r>
+    </w:p>
+    <w:p>
+      <w:pPr>
+        <w:rPr>
+          <w:b/>
+        </w:rPr>
+      </w:pPr>
+    </w:p>
     <w:sectPr>
       <w:pgSz w:w="12240" w:h="15840"/>
       <w:pgMar w:top="1134" w:right="1134" w:bottom="1134" w:left="1134" w:header="709" w:footer="709" w:gutter="0"/>
@@ -668,6 +1068,92 @@
 <file path=word/numbering.xml><?xml version="1.0" encoding="utf-8"?>
 <w:numbering xmlns:wpc="http://schemas.microsoft.com/office/word/2010/wordprocessingCanvas" xmlns:mo="http://schemas.microsoft.com/office/mac/office/2008/main" xmlns:mc="http://schemas.openxmlformats.org/markup-compatibility/2006" xmlns:mv="urn:schemas-microsoft-com:mac:vml" xmlns:o="urn:schemas-microsoft-com:office:office" xmlns:r="http://schemas.openxmlformats.org/officeDocument/2006/relationships" xmlns:m="http://schemas.openxmlformats.org/officeDocument/2006/math" xmlns:v="urn:schemas-microsoft-com:vml" xmlns:wp14="http://schemas.microsoft.com/office/word/2010/wordprocessingDrawing" xmlns:wp="http://schemas.openxmlformats.org/drawingml/2006/wordprocessingDrawing" xmlns:w10="urn:schemas-microsoft-com:office:word" xmlns:w="http://schemas.openxmlformats.org/wordprocessingml/2006/main" xmlns:w14="http://schemas.microsoft.com/office/word/2010/wordml" xmlns:wpg="http://schemas.microsoft.com/office/word/2010/wordprocessingGroup" xmlns:wpi="http://schemas.microsoft.com/office/word/2010/wordprocessingInk" xmlns:wne="http://schemas.microsoft.com/office/word/2006/wordml" xmlns:wps="http://schemas.microsoft.com/office/word/2010/wordprocessingShape" mc:Ignorable="w14 wp14">
   <w:abstractNum w:abstractNumId="0">
+    <w:nsid w:val="0AF8728A"/>
+    <w:multiLevelType w:val="hybridMultilevel"/>
+    <w:tmpl w:val="C87A9F24"/>
+    <w:lvl w:ilvl="0" w:tplc="04090019">
+      <w:start w:val="1"/>
+      <w:numFmt w:val="lowerLetter"/>
+      <w:lvlText w:val="%1."/>
+      <w:lvlJc w:val="left"/>
+      <w:pPr>
+        <w:ind w:left="720" w:hanging="360"/>
+      </w:pPr>
+    </w:lvl>
+    <w:lvl w:ilvl="1" w:tplc="04090019">
+      <w:start w:val="1"/>
+      <w:numFmt w:val="lowerLetter"/>
+      <w:lvlText w:val="%2."/>
+      <w:lvlJc w:val="left"/>
+      <w:pPr>
+        <w:ind w:left="1440" w:hanging="360"/>
+      </w:pPr>
+    </w:lvl>
+    <w:lvl w:ilvl="2" w:tplc="0409001B" w:tentative="1">
+      <w:start w:val="1"/>
+      <w:numFmt w:val="lowerRoman"/>
+      <w:lvlText w:val="%3."/>
+      <w:lvlJc w:val="right"/>
+      <w:pPr>
+        <w:ind w:left="2160" w:hanging="180"/>
+      </w:pPr>
+    </w:lvl>
+    <w:lvl w:ilvl="3" w:tplc="0409000F" w:tentative="1">
+      <w:start w:val="1"/>
+      <w:numFmt w:val="decimal"/>
+      <w:lvlText w:val="%4."/>
+      <w:lvlJc w:val="left"/>
+      <w:pPr>
+        <w:ind w:left="2880" w:hanging="360"/>
+      </w:pPr>
+    </w:lvl>
+    <w:lvl w:ilvl="4" w:tplc="04090019" w:tentative="1">
+      <w:start w:val="1"/>
+      <w:numFmt w:val="lowerLetter"/>
+      <w:lvlText w:val="%5."/>
+      <w:lvlJc w:val="left"/>
+      <w:pPr>
+        <w:ind w:left="3600" w:hanging="360"/>
+      </w:pPr>
+    </w:lvl>
+    <w:lvl w:ilvl="5" w:tplc="0409001B" w:tentative="1">
+      <w:start w:val="1"/>
+      <w:numFmt w:val="lowerRoman"/>
+      <w:lvlText w:val="%6."/>
+      <w:lvlJc w:val="right"/>
+      <w:pPr>
+        <w:ind w:left="4320" w:hanging="180"/>
+      </w:pPr>
+    </w:lvl>
+    <w:lvl w:ilvl="6" w:tplc="0409000F" w:tentative="1">
+      <w:start w:val="1"/>
+      <w:numFmt w:val="decimal"/>
+      <w:lvlText w:val="%7."/>
+      <w:lvlJc w:val="left"/>
+      <w:pPr>
+        <w:ind w:left="5040" w:hanging="360"/>
+      </w:pPr>
+    </w:lvl>
+    <w:lvl w:ilvl="7" w:tplc="04090019" w:tentative="1">
+      <w:start w:val="1"/>
+      <w:numFmt w:val="lowerLetter"/>
+      <w:lvlText w:val="%8."/>
+      <w:lvlJc w:val="left"/>
+      <w:pPr>
+        <w:ind w:left="5760" w:hanging="360"/>
+      </w:pPr>
+    </w:lvl>
+    <w:lvl w:ilvl="8" w:tplc="0409001B" w:tentative="1">
+      <w:start w:val="1"/>
+      <w:numFmt w:val="lowerRoman"/>
+      <w:lvlText w:val="%9."/>
+      <w:lvlJc w:val="right"/>
+      <w:pPr>
+        <w:ind w:left="6480" w:hanging="180"/>
+      </w:pPr>
+    </w:lvl>
+  </w:abstractNum>
+  <w:abstractNum w:abstractNumId="1">
     <w:nsid w:val="0CFD6C4C"/>
     <w:multiLevelType w:val="hybridMultilevel"/>
     <w:tmpl w:val="C87A9F24"/>
@@ -753,7 +1239,7 @@
       </w:pPr>
     </w:lvl>
   </w:abstractNum>
-  <w:abstractNum w:abstractNumId="1">
+  <w:abstractNum w:abstractNumId="2">
     <w:nsid w:val="11274909"/>
     <w:multiLevelType w:val="hybridMultilevel"/>
     <w:tmpl w:val="260E4D2C"/>
@@ -843,7 +1329,7 @@
       </w:pPr>
     </w:lvl>
   </w:abstractNum>
-  <w:abstractNum w:abstractNumId="2">
+  <w:abstractNum w:abstractNumId="3">
     <w:nsid w:val="2DE61E52"/>
     <w:multiLevelType w:val="hybridMultilevel"/>
     <w:tmpl w:val="CB04D6BA"/>
@@ -929,7 +1415,7 @@
       </w:pPr>
     </w:lvl>
   </w:abstractNum>
-  <w:abstractNum w:abstractNumId="3">
+  <w:abstractNum w:abstractNumId="4">
     <w:nsid w:val="30806D93"/>
     <w:multiLevelType w:val="hybridMultilevel"/>
     <w:tmpl w:val="EF121056"/>
@@ -1015,7 +1501,7 @@
       </w:pPr>
     </w:lvl>
   </w:abstractNum>
-  <w:abstractNum w:abstractNumId="4">
+  <w:abstractNum w:abstractNumId="5">
     <w:nsid w:val="578C70CE"/>
     <w:multiLevelType w:val="hybridMultilevel"/>
     <w:tmpl w:val="A3821F16"/>
@@ -1102,19 +1588,22 @@
     </w:lvl>
   </w:abstractNum>
   <w:num w:numId="1">
+    <w:abstractNumId w:val="5"/>
+  </w:num>
+  <w:num w:numId="2">
+    <w:abstractNumId w:val="3"/>
+  </w:num>
+  <w:num w:numId="3">
+    <w:abstractNumId w:val="1"/>
+  </w:num>
+  <w:num w:numId="4">
     <w:abstractNumId w:val="4"/>
   </w:num>
-  <w:num w:numId="2">
+  <w:num w:numId="5">
     <w:abstractNumId w:val="2"/>
   </w:num>
-  <w:num w:numId="3">
+  <w:num w:numId="6">
     <w:abstractNumId w:val="0"/>
-  </w:num>
-  <w:num w:numId="4">
-    <w:abstractNumId w:val="3"/>
-  </w:num>
-  <w:num w:numId="5">
-    <w:abstractNumId w:val="1"/>
   </w:num>
 </w:numbering>
 </file>
@@ -1351,6 +1840,18 @@
       <w:szCs w:val="18"/>
     </w:rPr>
   </w:style>
+  <w:style w:type="character" w:styleId="FollowedHyperlink">
+    <w:name w:val="FollowedHyperlink"/>
+    <w:basedOn w:val="DefaultParagraphFont"/>
+    <w:uiPriority w:val="99"/>
+    <w:semiHidden/>
+    <w:unhideWhenUsed/>
+    <w:rsid w:val="003A638C"/>
+    <w:rPr>
+      <w:color w:val="800080" w:themeColor="followedHyperlink"/>
+      <w:u w:val="single"/>
+    </w:rPr>
+  </w:style>
 </w:styles>
 </file>
 
@@ -1584,6 +2085,18 @@
       <w:rFonts w:ascii="Lucida Grande" w:hAnsi="Lucida Grande" w:cs="Lucida Grande"/>
       <w:sz w:val="18"/>
       <w:szCs w:val="18"/>
+    </w:rPr>
+  </w:style>
+  <w:style w:type="character" w:styleId="FollowedHyperlink">
+    <w:name w:val="FollowedHyperlink"/>
+    <w:basedOn w:val="DefaultParagraphFont"/>
+    <w:uiPriority w:val="99"/>
+    <w:semiHidden/>
+    <w:unhideWhenUsed/>
+    <w:rsid w:val="003A638C"/>
+    <w:rPr>
+      <w:color w:val="800080" w:themeColor="followedHyperlink"/>
+      <w:u w:val="single"/>
     </w:rPr>
   </w:style>
 </w:styles>

</xml_diff>